<commit_message>
update on lab2 comprehansion quiz
</commit_message>
<xml_diff>
--- a/Lab_2_Programming_Exercise/Docs/Lab_2_Comprehension_Questons_20124992.docx
+++ b/Lab_2_Programming_Exercise/Docs/Lab_2_Comprehension_Questons_20124992.docx
@@ -2,7 +2,1464 @@
 <file path=word/document.xml><?xml version="1.0" encoding="utf-8"?>
 <w:document xmlns:wpc="http://schemas.microsoft.com/office/word/2010/wordprocessingCanvas" xmlns:cx="http://schemas.microsoft.com/office/drawing/2014/chartex" xmlns:cx1="http://schemas.microsoft.com/office/drawing/2015/9/8/chartex" xmlns:cx2="http://schemas.microsoft.com/office/drawing/2015/10/21/chartex" xmlns:cx3="http://schemas.microsoft.com/office/drawing/2016/5/9/chartex" xmlns:cx4="http://schemas.microsoft.com/office/drawing/2016/5/10/chartex" xmlns:cx5="http://schemas.microsoft.com/office/drawing/2016/5/11/chartex" xmlns:cx6="http://schemas.microsoft.com/office/drawing/2016/5/12/chartex" xmlns:cx7="http://schemas.microsoft.com/office/drawing/2016/5/13/chartex" xmlns:cx8="http://schemas.microsoft.com/office/drawing/2016/5/14/chartex" xmlns:mc="http://schemas.openxmlformats.org/markup-compatibility/2006" xmlns:aink="http://schemas.microsoft.com/office/drawing/2016/ink" xmlns:am3d="http://schemas.microsoft.com/office/drawing/2017/model3d" xmlns:o="urn:schemas-microsoft-com:office:office" xmlns:r="http://schemas.openxmlformats.org/officeDocument/2006/relationships" xmlns:m="http://schemas.openxmlformats.org/officeDocument/2006/math" xmlns:v="urn:schemas-microsoft-com:vml" xmlns:wp14="http://schemas.microsoft.com/office/word/2010/wordprocessingDrawing" xmlns:wp="http://schemas.openxmlformats.org/drawingml/2006/wordprocessingDrawing" xmlns:w10="urn:schemas-microsoft-com:office:word" xmlns:w="http://schemas.openxmlformats.org/wordprocessingml/2006/main" xmlns:w14="http://schemas.microsoft.com/office/word/2010/wordml" xmlns:w15="http://schemas.microsoft.com/office/word/2012/wordml" xmlns:w16cex="http://schemas.microsoft.com/office/word/2018/wordml/cex" xmlns:w16cid="http://schemas.microsoft.com/office/word/2016/wordml/cid" xmlns:w16="http://schemas.microsoft.com/office/word/2018/wordml" xmlns:w16sdtdh="http://schemas.microsoft.com/office/word/2020/wordml/sdtdatahash" xmlns:w16se="http://schemas.microsoft.com/office/word/2015/wordml/symex" xmlns:wpg="http://schemas.microsoft.com/office/word/2010/wordprocessingGroup" xmlns:wpi="http://schemas.microsoft.com/office/word/2010/wordprocessingInk" xmlns:wne="http://schemas.microsoft.com/office/word/2006/wordml" xmlns:wps="http://schemas.microsoft.com/office/word/2010/wordprocessingShape" mc:Ignorable="w14 w15 w16se w16cid w16 w16cex w16sdtdh wp14">
   <w:body>
-    <w:p/>
+    <w:p>
+      <w:pPr>
+        <w:jc w:val="center"/>
+        <w:rPr>
+          <w:rFonts w:ascii="宋体" w:hAnsi="宋体" w:cs="宋体"/>
+          <w:sz w:val="24"/>
+          <w:szCs w:val="24"/>
+        </w:rPr>
+      </w:pPr>
+      <w:r>
+        <w:rPr>
+          <w:rFonts w:ascii="Arial" w:hAnsi="Arial" w:cs="Arial"/>
+          <w:b/>
+          <w:bCs/>
+          <w:color w:val="000000"/>
+          <w:sz w:val="24"/>
+          <w:szCs w:val="24"/>
+        </w:rPr>
+        <w:t xml:space="preserve">Lab </w:t>
+      </w:r>
+      <w:r>
+        <w:rPr>
+          <w:rFonts w:ascii="Arial" w:hAnsi="Arial" w:cs="Arial"/>
+          <w:b/>
+          <w:bCs/>
+          <w:color w:val="000000"/>
+          <w:sz w:val="24"/>
+          <w:szCs w:val="24"/>
+        </w:rPr>
+        <w:t>2 Comprehensi</w:t>
+      </w:r>
+      <w:r>
+        <w:rPr>
+          <w:rFonts w:ascii="Arial" w:hAnsi="Arial" w:cs="Arial"/>
+          <w:b/>
+          <w:bCs/>
+          <w:color w:val="000000"/>
+          <w:sz w:val="24"/>
+          <w:szCs w:val="24"/>
+        </w:rPr>
+        <w:t>on</w:t>
+      </w:r>
+      <w:r>
+        <w:rPr>
+          <w:rFonts w:ascii="Arial" w:hAnsi="Arial" w:cs="Arial"/>
+          <w:b/>
+          <w:bCs/>
+          <w:color w:val="000000"/>
+          <w:sz w:val="24"/>
+          <w:szCs w:val="24"/>
+        </w:rPr>
+        <w:t xml:space="preserve"> Qu</w:t>
+      </w:r>
+      <w:r>
+        <w:rPr>
+          <w:rFonts w:ascii="Arial" w:hAnsi="Arial" w:cs="Arial"/>
+          <w:b/>
+          <w:bCs/>
+          <w:color w:val="000000"/>
+          <w:sz w:val="24"/>
+          <w:szCs w:val="24"/>
+        </w:rPr>
+        <w:t>iz</w:t>
+      </w:r>
+    </w:p>
+    <w:p>
+      <w:pPr>
+        <w:jc w:val="right"/>
+        <w:rPr>
+          <w:rFonts w:ascii="Arial" w:hAnsi="Arial" w:cs="Arial"/>
+        </w:rPr>
+      </w:pPr>
+      <w:r>
+        <w:rPr>
+          <w:rFonts w:ascii="Arial" w:hAnsi="Arial" w:cs="Arial" w:hint="eastAsia"/>
+        </w:rPr>
+        <w:t>C</w:t>
+      </w:r>
+      <w:r>
+        <w:rPr>
+          <w:rFonts w:ascii="Arial" w:hAnsi="Arial" w:cs="Arial"/>
+        </w:rPr>
+        <w:t>hengyu ZHANG</w:t>
+      </w:r>
+    </w:p>
+    <w:p>
+      <w:pPr>
+        <w:rPr>
+          <w:rFonts w:ascii="Arial" w:hAnsi="Arial" w:cs="Arial"/>
+        </w:rPr>
+      </w:pPr>
+      <w:r>
+        <w:rPr>
+          <w:rFonts w:ascii="Arial" w:hAnsi="Arial" w:cs="Arial"/>
+        </w:rPr>
+        <w:t>Q1</w:t>
+      </w:r>
+      <w:r>
+        <w:rPr>
+          <w:rFonts w:ascii="Arial" w:hAnsi="Arial" w:cs="Arial"/>
+        </w:rPr>
+        <w:t>.</w:t>
+      </w:r>
+    </w:p>
+    <w:p>
+      <w:pPr>
+        <w:ind w:leftChars="100" w:left="220"/>
+        <w:rPr>
+          <w:rFonts w:ascii="Arial" w:hAnsi="Arial" w:cs="Arial"/>
+        </w:rPr>
+      </w:pPr>
+      <w:r>
+        <w:rPr>
+          <w:rFonts w:ascii="Arial" w:hAnsi="Arial" w:cs="Arial"/>
+        </w:rPr>
+        <w:tab/>
+      </w:r>
+      <w:r>
+        <w:rPr>
+          <w:rFonts w:ascii="Arial" w:hAnsi="Arial" w:cs="Arial"/>
+        </w:rPr>
+        <w:t>W</w:t>
+      </w:r>
+      <w:r>
+        <w:rPr>
+          <w:rFonts w:ascii="Arial" w:hAnsi="Arial" w:cs="Arial" w:hint="eastAsia"/>
+        </w:rPr>
+        <w:t>hen</w:t>
+      </w:r>
+      <w:r>
+        <w:rPr>
+          <w:rFonts w:ascii="Arial" w:hAnsi="Arial" w:cs="Arial"/>
+        </w:rPr>
+        <w:t xml:space="preserve"> the proportional gain is small, there will be a huge error between the target value and the value controller output.</w:t>
+      </w:r>
+    </w:p>
+    <w:p>
+      <w:pPr>
+        <w:ind w:leftChars="100" w:left="220"/>
+        <w:rPr>
+          <w:rFonts w:ascii="Arial" w:hAnsi="Arial" w:cs="Arial"/>
+        </w:rPr>
+      </w:pPr>
+      <w:r>
+        <w:rPr>
+          <w:rFonts w:ascii="Arial" w:hAnsi="Arial" w:cs="Arial"/>
+        </w:rPr>
+        <w:tab/>
+        <w:t xml:space="preserve">When the proportional gain increase, the error during steady state will </w:t>
+      </w:r>
+      <w:r>
+        <w:rPr>
+          <w:rFonts w:ascii="Arial" w:hAnsi="Arial" w:cs="Arial" w:hint="eastAsia"/>
+        </w:rPr>
+        <w:t>be</w:t>
+      </w:r>
+      <w:r>
+        <w:rPr>
+          <w:rFonts w:ascii="Arial" w:hAnsi="Arial" w:cs="Arial"/>
+        </w:rPr>
+        <w:t xml:space="preserve"> smaller</w:t>
+      </w:r>
+      <w:r>
+        <w:rPr>
+          <w:rFonts w:ascii="Arial" w:hAnsi="Arial" w:cs="Arial"/>
+        </w:rPr>
+        <w:t xml:space="preserve"> and the position will approach the steady state much faster</w:t>
+      </w:r>
+      <w:r>
+        <w:rPr>
+          <w:rFonts w:ascii="Arial" w:hAnsi="Arial" w:cs="Arial"/>
+        </w:rPr>
+        <w:t>,</w:t>
+      </w:r>
+      <w:r>
+        <w:rPr>
+          <w:rFonts w:ascii="Arial" w:hAnsi="Arial" w:cs="Arial"/>
+        </w:rPr>
+        <w:t xml:space="preserve"> but there will be </w:t>
+      </w:r>
+      <w:r>
+        <w:rPr>
+          <w:rFonts w:ascii="Arial" w:hAnsi="Arial" w:cs="Arial"/>
+        </w:rPr>
+        <w:t>overshooting</w:t>
+      </w:r>
+      <w:r>
+        <w:rPr>
+          <w:rFonts w:ascii="Arial" w:hAnsi="Arial" w:cs="Arial"/>
+        </w:rPr>
+        <w:t xml:space="preserve"> during the first approach</w:t>
+      </w:r>
+      <w:r>
+        <w:rPr>
+          <w:rFonts w:ascii="Arial" w:hAnsi="Arial" w:cs="Arial"/>
+        </w:rPr>
+        <w:t>.</w:t>
+      </w:r>
+    </w:p>
+    <w:p>
+      <w:pPr>
+        <w:rPr>
+          <w:rFonts w:ascii="Arial" w:hAnsi="Arial" w:cs="Arial"/>
+        </w:rPr>
+      </w:pPr>
+    </w:p>
+    <w:p>
+      <w:pPr>
+        <w:rPr>
+          <w:rFonts w:ascii="Arial" w:hAnsi="Arial" w:cs="Arial"/>
+        </w:rPr>
+      </w:pPr>
+      <w:r>
+        <w:rPr>
+          <w:rFonts w:ascii="Arial" w:hAnsi="Arial" w:cs="Arial"/>
+        </w:rPr>
+        <w:t>Q2.</w:t>
+      </w:r>
+    </w:p>
+    <w:p>
+      <w:pPr>
+        <w:ind w:left="420" w:firstLineChars="100" w:firstLine="220"/>
+        <w:rPr>
+          <w:rFonts w:ascii="Arial" w:hAnsi="Arial" w:cs="Arial"/>
+        </w:rPr>
+      </w:pPr>
+      <w:r>
+        <w:rPr>
+          <w:rFonts w:ascii="Arial" w:hAnsi="Arial" w:cs="Arial"/>
+        </w:rPr>
+        <w:t xml:space="preserve">The speed will be hugely reduced when the </w:t>
+      </w:r>
+      <w:r>
+        <w:rPr>
+          <w:rFonts w:ascii="Arial" w:hAnsi="Arial" w:cs="Arial"/>
+        </w:rPr>
+        <w:t>position is approaching</w:t>
+      </w:r>
+      <w:r>
+        <w:rPr>
+          <w:rFonts w:ascii="Arial" w:hAnsi="Arial" w:cs="Arial" w:hint="eastAsia"/>
+        </w:rPr>
+        <w:t xml:space="preserve"> </w:t>
+      </w:r>
+      <w:r>
+        <w:rPr>
+          <w:rFonts w:ascii="Arial" w:hAnsi="Arial" w:cs="Arial" w:hint="eastAsia"/>
+        </w:rPr>
+        <w:t>close</w:t>
+      </w:r>
+      <w:r>
+        <w:rPr>
+          <w:rFonts w:ascii="Arial" w:hAnsi="Arial" w:cs="Arial"/>
+        </w:rPr>
+        <w:t xml:space="preserve"> to the target value</w:t>
+      </w:r>
+      <w:r>
+        <w:rPr>
+          <w:rFonts w:ascii="Arial" w:hAnsi="Arial" w:cs="Arial"/>
+        </w:rPr>
+        <w:t>.</w:t>
+      </w:r>
+      <w:r>
+        <w:rPr>
+          <w:rFonts w:ascii="Arial" w:hAnsi="Arial" w:cs="Arial"/>
+        </w:rPr>
+        <w:t xml:space="preserve"> The overshoot is </w:t>
+      </w:r>
+      <w:r>
+        <w:rPr>
+          <w:rFonts w:ascii="Arial" w:hAnsi="Arial" w:cs="Arial"/>
+        </w:rPr>
+        <w:t>disappeared</w:t>
+      </w:r>
+      <w:r>
+        <w:rPr>
+          <w:rFonts w:ascii="Arial" w:hAnsi="Arial" w:cs="Arial"/>
+        </w:rPr>
+        <w:t>.</w:t>
+      </w:r>
+    </w:p>
+    <w:p>
+      <w:pPr>
+        <w:ind w:left="420"/>
+        <w:rPr>
+          <w:rFonts w:ascii="Arial" w:hAnsi="Arial" w:cs="Arial"/>
+        </w:rPr>
+      </w:pPr>
+    </w:p>
+    <w:p>
+      <w:pPr>
+        <w:rPr>
+          <w:rFonts w:ascii="Arial" w:hAnsi="Arial" w:cs="Arial"/>
+        </w:rPr>
+      </w:pPr>
+      <w:r>
+        <w:rPr>
+          <w:rFonts w:ascii="Arial" w:hAnsi="Arial" w:cs="Arial"/>
+        </w:rPr>
+        <w:t>Q3.</w:t>
+      </w:r>
+    </w:p>
+    <w:p>
+      <w:pPr>
+        <w:ind w:left="420" w:firstLineChars="100" w:firstLine="220"/>
+        <w:rPr>
+          <w:rFonts w:ascii="Arial" w:hAnsi="Arial" w:cs="Arial"/>
+        </w:rPr>
+      </w:pPr>
+      <w:r>
+        <w:rPr>
+          <w:rFonts w:ascii="Arial" w:hAnsi="Arial" w:cs="Arial" w:hint="eastAsia"/>
+        </w:rPr>
+        <w:t>Becau</w:t>
+      </w:r>
+      <w:r>
+        <w:rPr>
+          <w:rFonts w:ascii="Arial" w:hAnsi="Arial" w:cs="Arial"/>
+        </w:rPr>
+        <w:t xml:space="preserve">se those complex </w:t>
+      </w:r>
+      <w:r>
+        <w:rPr>
+          <w:rFonts w:ascii="Arial" w:hAnsi="Arial" w:cs="Arial"/>
+        </w:rPr>
+        <w:t xml:space="preserve">operations are only for calculating the </w:t>
+      </w:r>
+      <w:r>
+        <w:rPr>
+          <w:rFonts w:ascii="Arial" w:hAnsi="Arial" w:cs="Arial"/>
+        </w:rPr>
+        <w:t>initial value of all these parameters, which means they will only be triggered when a new target value is set using the serial communication from computer.</w:t>
+      </w:r>
+      <w:r>
+        <w:rPr>
+          <w:rFonts w:ascii="Arial" w:hAnsi="Arial" w:cs="Arial"/>
+        </w:rPr>
+        <w:t xml:space="preserve"> Therefore</w:t>
+      </w:r>
+      <w:r>
+        <w:rPr>
+          <w:rFonts w:ascii="Arial" w:hAnsi="Arial" w:cs="Arial"/>
+        </w:rPr>
+        <w:t>,</w:t>
+      </w:r>
+      <w:r>
+        <w:rPr>
+          <w:rFonts w:ascii="Arial" w:hAnsi="Arial" w:cs="Arial"/>
+        </w:rPr>
+        <w:t xml:space="preserve"> the complex of these won’t delay during the control.</w:t>
+      </w:r>
+    </w:p>
+    <w:p>
+      <w:pPr>
+        <w:ind w:left="420" w:firstLineChars="100" w:firstLine="220"/>
+        <w:rPr>
+          <w:rFonts w:ascii="Arial" w:hAnsi="Arial" w:cs="Arial"/>
+        </w:rPr>
+      </w:pPr>
+    </w:p>
+    <w:p>
+      <w:pPr>
+        <w:rPr>
+          <w:rFonts w:ascii="Arial" w:hAnsi="Arial" w:cs="Arial"/>
+        </w:rPr>
+      </w:pPr>
+      <w:r>
+        <w:rPr>
+          <w:rFonts w:ascii="Arial" w:hAnsi="Arial" w:cs="Arial" w:hint="eastAsia"/>
+        </w:rPr>
+        <w:t>Q4.</w:t>
+      </w:r>
+      <w:r>
+        <w:rPr>
+          <w:rFonts w:ascii="Arial" w:hAnsi="Arial" w:cs="Arial"/>
+        </w:rPr>
+        <w:t xml:space="preserve"> </w:t>
+      </w:r>
+    </w:p>
+    <w:p>
+      <w:pPr>
+        <w:ind w:left="420" w:firstLineChars="100" w:firstLine="220"/>
+        <w:rPr>
+          <w:rFonts w:ascii="Arial" w:hAnsi="Arial" w:cs="Arial" w:hint="eastAsia"/>
+        </w:rPr>
+      </w:pPr>
+      <w:r>
+        <w:rPr>
+          <w:rFonts w:ascii="Arial" w:hAnsi="Arial" w:cs="Arial"/>
+        </w:rPr>
+        <w:t xml:space="preserve">From the code, </w:t>
+      </w:r>
+      <w:r>
+        <w:rPr>
+          <w:rFonts w:ascii="Arial" w:hAnsi="Arial" w:cs="Arial"/>
+        </w:rPr>
+        <w:t>it is clear that computeNewSpeed() will be called</w:t>
+      </w:r>
+      <w:r>
+        <w:rPr>
+          <w:rFonts w:ascii="Arial" w:hAnsi="Arial" w:cs="Arial"/>
+        </w:rPr>
+        <w:t xml:space="preserve"> </w:t>
+      </w:r>
+      <w:r>
+        <w:rPr>
+          <w:rFonts w:ascii="Arial" w:hAnsi="Arial" w:cs="Arial"/>
+        </w:rPr>
+        <w:t>repeatedly</w:t>
+      </w:r>
+      <w:r>
+        <w:rPr>
+          <w:rFonts w:ascii="Arial" w:hAnsi="Arial" w:cs="Arial"/>
+        </w:rPr>
+        <w:t xml:space="preserve"> after a certain interval during the control process, and this function send the instructio</w:t>
+      </w:r>
+      <w:r>
+        <w:rPr>
+          <w:rFonts w:ascii="Arial" w:hAnsi="Arial" w:cs="Arial"/>
+        </w:rPr>
+        <w:t>ns to the stepper motor driver. If there is a delay in this function,</w:t>
+      </w:r>
+      <w:r>
+        <w:rPr>
+          <w:rFonts w:ascii="Arial" w:hAnsi="Arial" w:cs="Arial"/>
+        </w:rPr>
+        <w:t xml:space="preserve"> </w:t>
+      </w:r>
+      <w:r>
+        <w:rPr>
+          <w:rFonts w:ascii="Arial" w:hAnsi="Arial" w:cs="Arial"/>
+        </w:rPr>
+        <w:t>the open loop control might be impossible to keep a certain</w:t>
+      </w:r>
+      <w:r>
+        <w:rPr>
+          <w:rFonts w:ascii="Arial" w:hAnsi="Arial" w:cs="Arial"/>
+        </w:rPr>
+        <w:t xml:space="preserve"> constant</w:t>
+      </w:r>
+      <w:r>
+        <w:rPr>
+          <w:rFonts w:ascii="Arial" w:hAnsi="Arial" w:cs="Arial"/>
+        </w:rPr>
+        <w:t xml:space="preserve"> speed.</w:t>
+      </w:r>
+      <w:r>
+        <w:rPr>
+          <w:rFonts w:ascii="Arial" w:hAnsi="Arial" w:cs="Arial"/>
+        </w:rPr>
+        <w:t xml:space="preserve"> Therefore, it is necessary to reduce/avoid </w:t>
+      </w:r>
+      <w:r>
+        <w:rPr>
+          <w:rFonts w:ascii="Arial" w:hAnsi="Arial" w:cs="Arial"/>
+        </w:rPr>
+        <w:t xml:space="preserve">the </w:t>
+      </w:r>
+      <w:r>
+        <w:rPr>
+          <w:rFonts w:ascii="Arial" w:hAnsi="Arial" w:cs="Arial"/>
+        </w:rPr>
+        <w:t>complex operation</w:t>
+      </w:r>
+      <w:r>
+        <w:rPr>
+          <w:rFonts w:ascii="Arial" w:hAnsi="Arial" w:cs="Arial"/>
+        </w:rPr>
+        <w:t>.</w:t>
+      </w:r>
+    </w:p>
+    <w:p>
+      <w:pPr>
+        <w:ind w:left="420" w:firstLineChars="100" w:firstLine="220"/>
+        <w:rPr>
+          <w:rFonts w:ascii="Arial" w:hAnsi="Arial" w:cs="Arial"/>
+        </w:rPr>
+      </w:pPr>
+    </w:p>
+    <w:p>
+      <w:pPr>
+        <w:rPr>
+          <w:rFonts w:ascii="Arial" w:hAnsi="Arial" w:cs="Arial"/>
+        </w:rPr>
+      </w:pPr>
+      <w:r>
+        <w:rPr>
+          <w:rFonts w:ascii="Arial" w:hAnsi="Arial" w:cs="Arial"/>
+        </w:rPr>
+        <w:t>Q5.</w:t>
+      </w:r>
+    </w:p>
+    <w:p>
+      <w:pPr>
+        <w:ind w:left="420" w:firstLineChars="100" w:firstLine="220"/>
+        <w:rPr>
+          <w:rFonts w:ascii="Arial" w:hAnsi="Arial" w:cs="Arial"/>
+        </w:rPr>
+      </w:pPr>
+      <w:r>
+        <w:rPr>
+          <w:rFonts w:ascii="Arial" w:hAnsi="Arial" w:cs="Arial"/>
+        </w:rPr>
+        <w:t xml:space="preserve">There </w:t>
+      </w:r>
+      <w:r>
+        <w:rPr>
+          <w:rFonts w:ascii="Arial" w:hAnsi="Arial" w:cs="Arial"/>
+        </w:rPr>
+        <w:t>was</w:t>
+      </w:r>
+      <w:r>
+        <w:rPr>
+          <w:rFonts w:ascii="Arial" w:hAnsi="Arial" w:cs="Arial"/>
+        </w:rPr>
+        <w:t xml:space="preserve"> random delay in generating the pulse when </w:t>
+      </w:r>
+      <w:r>
+        <w:rPr>
+          <w:rFonts w:ascii="Arial" w:hAnsi="Arial" w:cs="Arial"/>
+        </w:rPr>
+        <w:t>using a timed loop, which lead</w:t>
+      </w:r>
+      <w:r>
+        <w:rPr>
+          <w:rFonts w:ascii="Arial" w:hAnsi="Arial" w:cs="Arial"/>
+        </w:rPr>
+        <w:t xml:space="preserve"> to unsmooth</w:t>
+      </w:r>
+      <w:r>
+        <w:rPr>
+          <w:rFonts w:ascii="Arial" w:hAnsi="Arial" w:cs="Arial"/>
+        </w:rPr>
+        <w:t xml:space="preserve"> </w:t>
+      </w:r>
+      <w:r>
+        <w:rPr>
+          <w:rFonts w:ascii="Arial" w:hAnsi="Arial" w:cs="Arial" w:hint="eastAsia"/>
+        </w:rPr>
+        <w:t>output</w:t>
+      </w:r>
+      <w:r>
+        <w:rPr>
+          <w:rFonts w:ascii="Arial" w:hAnsi="Arial" w:cs="Arial"/>
+        </w:rPr>
+        <w:t>.</w:t>
+      </w:r>
+    </w:p>
+    <w:p>
+      <w:pPr>
+        <w:ind w:left="420" w:firstLineChars="100" w:firstLine="220"/>
+        <w:rPr>
+          <w:rFonts w:ascii="Arial" w:hAnsi="Arial" w:cs="Arial"/>
+        </w:rPr>
+      </w:pPr>
+      <w:r>
+        <w:rPr>
+          <w:rFonts w:ascii="Arial" w:hAnsi="Arial" w:cs="Arial" w:hint="eastAsia"/>
+        </w:rPr>
+        <w:t>The</w:t>
+      </w:r>
+      <w:r>
+        <w:rPr>
+          <w:rFonts w:ascii="Arial" w:hAnsi="Arial" w:cs="Arial"/>
+        </w:rPr>
+        <w:t xml:space="preserve"> timer </w:t>
+      </w:r>
+      <w:r>
+        <w:rPr>
+          <w:rFonts w:ascii="Arial" w:hAnsi="Arial" w:cs="Arial"/>
+        </w:rPr>
+        <w:t>compar</w:t>
+      </w:r>
+      <w:r>
+        <w:rPr>
+          <w:rFonts w:ascii="Arial" w:hAnsi="Arial" w:cs="Arial" w:hint="eastAsia"/>
+        </w:rPr>
+        <w:t>ation</w:t>
+      </w:r>
+      <w:r>
+        <w:rPr>
+          <w:rFonts w:ascii="Arial" w:hAnsi="Arial" w:cs="Arial"/>
+        </w:rPr>
+        <w:t xml:space="preserve"> (when counter equal the</w:t>
+      </w:r>
+      <w:r>
+        <w:rPr>
+          <w:rFonts w:ascii="Arial" w:hAnsi="Arial" w:cs="Arial"/>
+        </w:rPr>
+        <w:t xml:space="preserve"> setting</w:t>
+      </w:r>
+      <w:r>
+        <w:rPr>
+          <w:rFonts w:ascii="Arial" w:hAnsi="Arial" w:cs="Arial"/>
+        </w:rPr>
+        <w:t xml:space="preserve"> value)</w:t>
+      </w:r>
+      <w:r>
+        <w:rPr>
+          <w:rFonts w:ascii="Arial" w:hAnsi="Arial" w:cs="Arial"/>
+        </w:rPr>
+        <w:t xml:space="preserve"> triggers the interrupt.</w:t>
+      </w:r>
+      <w:r>
+        <w:rPr>
+          <w:rFonts w:ascii="Arial" w:hAnsi="Arial" w:cs="Arial"/>
+        </w:rPr>
+        <w:t xml:space="preserve"> </w:t>
+      </w:r>
+      <w:r>
+        <w:rPr>
+          <w:rFonts w:ascii="Arial" w:hAnsi="Arial" w:cs="Arial"/>
+        </w:rPr>
+        <w:t xml:space="preserve">Therefore, when using the </w:t>
+      </w:r>
+      <w:r>
+        <w:rPr>
+          <w:rFonts w:ascii="Arial" w:hAnsi="Arial" w:cs="Arial" w:hint="eastAsia"/>
+        </w:rPr>
+        <w:t>inter</w:t>
+      </w:r>
+      <w:r>
+        <w:rPr>
+          <w:rFonts w:ascii="Arial" w:hAnsi="Arial" w:cs="Arial"/>
+        </w:rPr>
+        <w:t xml:space="preserve">rupt, the stepper motor will move </w:t>
+      </w:r>
+      <w:r>
+        <w:rPr>
+          <w:rFonts w:ascii="Arial" w:hAnsi="Arial" w:cs="Arial"/>
+        </w:rPr>
+        <w:t xml:space="preserve">one step </w:t>
+      </w:r>
+      <w:r>
+        <w:rPr>
+          <w:rFonts w:ascii="Arial" w:hAnsi="Arial" w:cs="Arial"/>
+        </w:rPr>
+        <w:t>exactly after the setting</w:t>
+      </w:r>
+      <w:r>
+        <w:rPr>
+          <w:rFonts w:ascii="Arial" w:hAnsi="Arial" w:cs="Arial"/>
+        </w:rPr>
+        <w:t xml:space="preserve"> interval.</w:t>
+      </w:r>
+      <w:r>
+        <w:rPr>
+          <w:rFonts w:ascii="Arial" w:hAnsi="Arial" w:cs="Arial"/>
+        </w:rPr>
+        <w:t xml:space="preserve"> </w:t>
+      </w:r>
+    </w:p>
+    <w:p>
+      <w:pPr>
+        <w:ind w:left="420" w:firstLineChars="100" w:firstLine="220"/>
+        <w:rPr>
+          <w:rFonts w:ascii="Arial" w:hAnsi="Arial" w:cs="Arial"/>
+        </w:rPr>
+      </w:pPr>
+      <w:r>
+        <w:rPr>
+          <w:rFonts w:ascii="Arial" w:hAnsi="Arial" w:cs="Arial"/>
+        </w:rPr>
+        <w:t xml:space="preserve">While this interrupt is triggered, </w:t>
+      </w:r>
+      <w:r>
+        <w:rPr>
+          <w:rFonts w:ascii="Arial" w:hAnsi="Arial" w:cs="Arial"/>
+        </w:rPr>
+        <w:t xml:space="preserve">the code will check if there </w:t>
+      </w:r>
+      <w:r>
+        <w:rPr>
+          <w:rFonts w:ascii="Arial" w:hAnsi="Arial" w:cs="Arial"/>
+        </w:rPr>
+        <w:t>are</w:t>
+      </w:r>
+      <w:r>
+        <w:rPr>
+          <w:rFonts w:ascii="Arial" w:hAnsi="Arial" w:cs="Arial"/>
+        </w:rPr>
+        <w:t xml:space="preserve"> more steps need to go</w:t>
+      </w:r>
+      <w:r>
+        <w:rPr>
+          <w:rFonts w:ascii="Arial" w:hAnsi="Arial" w:cs="Arial"/>
+        </w:rPr>
+        <w:t xml:space="preserve"> (if no, the flag in </w:t>
+      </w:r>
+      <w:r>
+        <w:rPr>
+          <w:rFonts w:ascii="Arial" w:hAnsi="Arial" w:cs="Arial"/>
+        </w:rPr>
+        <w:t>TIMSK1</w:t>
+      </w:r>
+      <w:r>
+        <w:rPr>
+          <w:rFonts w:ascii="Arial" w:hAnsi="Arial" w:cs="Arial"/>
+        </w:rPr>
+        <w:t xml:space="preserve"> for trigger the interrupt will be disabled)</w:t>
+      </w:r>
+      <w:r>
+        <w:rPr>
+          <w:rFonts w:ascii="Arial" w:hAnsi="Arial" w:cs="Arial"/>
+        </w:rPr>
+        <w:t xml:space="preserve">, </w:t>
+      </w:r>
+      <w:r>
+        <w:rPr>
+          <w:rFonts w:ascii="Arial" w:hAnsi="Arial" w:cs="Arial"/>
+        </w:rPr>
+        <w:t>and</w:t>
+      </w:r>
+      <w:r>
+        <w:rPr>
+          <w:rFonts w:ascii="Arial" w:hAnsi="Arial" w:cs="Arial"/>
+        </w:rPr>
+        <w:t xml:space="preserve"> call the moveOneStep</w:t>
+      </w:r>
+      <w:r>
+        <w:rPr>
+          <w:rFonts w:ascii="Arial" w:hAnsi="Arial" w:cs="Arial"/>
+        </w:rPr>
+        <w:t>()</w:t>
+      </w:r>
+      <w:r>
+        <w:rPr>
+          <w:rFonts w:ascii="Arial" w:hAnsi="Arial" w:cs="Arial"/>
+        </w:rPr>
+        <w:t xml:space="preserve"> function to send a pulse, which triggers the stepper motor to move.</w:t>
+      </w:r>
+      <w:r>
+        <w:rPr>
+          <w:rFonts w:ascii="Arial" w:hAnsi="Arial" w:cs="Arial"/>
+        </w:rPr>
+        <w:t xml:space="preserve"> After this, the regi</w:t>
+      </w:r>
+      <w:r>
+        <w:rPr>
+          <w:rFonts w:ascii="Arial" w:hAnsi="Arial" w:cs="Arial"/>
+        </w:rPr>
+        <w:t>ster OCR1A will be set to new value of interval which calculated in</w:t>
+      </w:r>
+      <w:r>
+        <w:rPr>
+          <w:rFonts w:ascii="Arial" w:hAnsi="Arial" w:cs="Arial"/>
+        </w:rPr>
+        <w:t xml:space="preserve"> pervious interrupt</w:t>
+      </w:r>
+      <w:r>
+        <w:rPr>
+          <w:rFonts w:ascii="Arial" w:hAnsi="Arial" w:cs="Arial"/>
+        </w:rPr>
+        <w:t xml:space="preserve"> (the prescaler will be set to most reasonable mode too)</w:t>
+      </w:r>
+      <w:r>
+        <w:rPr>
+          <w:rFonts w:ascii="Arial" w:hAnsi="Arial" w:cs="Arial"/>
+        </w:rPr>
+        <w:t>.</w:t>
+      </w:r>
+      <w:r>
+        <w:rPr>
+          <w:rFonts w:ascii="Arial" w:hAnsi="Arial" w:cs="Arial"/>
+        </w:rPr>
+        <w:t xml:space="preserve"> After these actions</w:t>
+      </w:r>
+      <w:r>
+        <w:rPr>
+          <w:rFonts w:ascii="Arial" w:hAnsi="Arial" w:cs="Arial"/>
+        </w:rPr>
+        <w:t>, the computeNewStep() will be called to get next step interval.</w:t>
+      </w:r>
+    </w:p>
+    <w:p>
+      <w:pPr>
+        <w:ind w:left="420" w:firstLineChars="100" w:firstLine="220"/>
+        <w:rPr>
+          <w:rFonts w:ascii="Arial" w:hAnsi="Arial" w:cs="Arial" w:hint="eastAsia"/>
+        </w:rPr>
+      </w:pPr>
+      <w:r>
+        <w:rPr>
+          <w:rFonts w:ascii="Arial" w:hAnsi="Arial" w:cs="Arial" w:hint="eastAsia"/>
+        </w:rPr>
+        <w:t>T</w:t>
+      </w:r>
+      <w:r>
+        <w:rPr>
+          <w:rFonts w:ascii="Arial" w:hAnsi="Arial" w:cs="Arial"/>
+        </w:rPr>
+        <w:t>he lengthy block’s purpose is to enhance the precision of the timer interrupt when the p is small.</w:t>
+      </w:r>
+      <w:r>
+        <w:rPr>
+          <w:rFonts w:ascii="Arial" w:hAnsi="Arial" w:cs="Arial"/>
+        </w:rPr>
+        <w:t xml:space="preserve"> The larger prescaler is, the less precision it can offered.</w:t>
+      </w:r>
+      <w:r>
+        <w:rPr>
+          <w:rFonts w:ascii="Arial" w:hAnsi="Arial" w:cs="Arial"/>
+        </w:rPr>
+        <w:t xml:space="preserve"> Thus, the interval is measured to set a most proper prescaler for next step.</w:t>
+      </w:r>
+    </w:p>
+    <w:p>
+      <w:pPr>
+        <w:rPr>
+          <w:rFonts w:ascii="Arial" w:hAnsi="Arial" w:cs="Arial"/>
+        </w:rPr>
+      </w:pPr>
+      <w:r>
+        <w:rPr>
+          <w:rFonts w:ascii="Arial" w:hAnsi="Arial" w:cs="Arial"/>
+        </w:rPr>
+        <w:br w:type="page"/>
+      </w:r>
+    </w:p>
+    <w:p>
+      <w:pPr>
+        <w:rPr>
+          <w:rFonts w:ascii="Arial" w:hAnsi="Arial" w:cs="Arial"/>
+        </w:rPr>
+      </w:pPr>
+      <w:r>
+        <w:rPr>
+          <w:rFonts w:ascii="Arial" w:hAnsi="Arial" w:cs="Arial" w:hint="eastAsia"/>
+        </w:rPr>
+        <w:lastRenderedPageBreak/>
+        <w:t>Q</w:t>
+      </w:r>
+      <w:r>
+        <w:rPr>
+          <w:rFonts w:ascii="Arial" w:hAnsi="Arial" w:cs="Arial"/>
+        </w:rPr>
+        <w:t>6.</w:t>
+      </w:r>
+    </w:p>
+    <w:p>
+      <w:pPr>
+        <w:ind w:left="420" w:firstLineChars="100" w:firstLine="220"/>
+        <w:rPr>
+          <w:rFonts w:ascii="Arial" w:hAnsi="Arial" w:cs="Arial"/>
+        </w:rPr>
+      </w:pPr>
+      <w:r>
+        <w:rPr>
+          <w:rFonts w:ascii="Arial" w:hAnsi="Arial" w:cs="Arial"/>
+        </w:rPr>
+        <w:t xml:space="preserve">The stepper motor will </w:t>
+      </w:r>
+      <w:r>
+        <w:rPr>
+          <w:rFonts w:ascii="Arial" w:hAnsi="Arial" w:cs="Arial"/>
+        </w:rPr>
+        <w:t>try</w:t>
+      </w:r>
+      <w:r>
+        <w:rPr>
+          <w:rFonts w:ascii="Arial" w:hAnsi="Arial" w:cs="Arial"/>
+        </w:rPr>
+        <w:t xml:space="preserve"> to accelerate to that high speed but when </w:t>
+      </w:r>
+      <w:r>
+        <w:rPr>
+          <w:rFonts w:ascii="Arial" w:hAnsi="Arial" w:cs="Arial"/>
+        </w:rPr>
+        <w:t>the speed is</w:t>
+      </w:r>
+      <w:r>
+        <w:rPr>
+          <w:rFonts w:ascii="Arial" w:hAnsi="Arial" w:cs="Arial"/>
+        </w:rPr>
+        <w:t xml:space="preserve"> high</w:t>
+      </w:r>
+      <w:r>
+        <w:rPr>
+          <w:rFonts w:ascii="Arial" w:hAnsi="Arial" w:cs="Arial"/>
+        </w:rPr>
+        <w:t>er than some value</w:t>
+      </w:r>
+      <w:r>
+        <w:rPr>
+          <w:rFonts w:ascii="Arial" w:hAnsi="Arial" w:cs="Arial"/>
+        </w:rPr>
+        <w:t xml:space="preserve">, </w:t>
+      </w:r>
+      <w:r>
+        <w:rPr>
+          <w:rFonts w:ascii="Arial" w:hAnsi="Arial" w:cs="Arial"/>
+        </w:rPr>
+        <w:t xml:space="preserve">the speed of stepper motor will suddenly </w:t>
+      </w:r>
+      <w:r>
+        <w:rPr>
+          <w:rFonts w:ascii="Arial" w:hAnsi="Arial" w:cs="Arial"/>
+        </w:rPr>
+        <w:t>stall.</w:t>
+      </w:r>
+    </w:p>
+    <w:p>
+      <w:pPr>
+        <w:rPr>
+          <w:rFonts w:ascii="Arial" w:hAnsi="Arial" w:cs="Arial"/>
+        </w:rPr>
+      </w:pPr>
+      <w:r>
+        <w:rPr>
+          <w:rFonts w:ascii="Arial" w:hAnsi="Arial" w:cs="Arial"/>
+        </w:rPr>
+        <w:t>Q7.</w:t>
+      </w:r>
+    </w:p>
+    <w:p>
+      <w:pPr>
+        <w:ind w:left="420" w:firstLineChars="100" w:firstLine="220"/>
+        <w:rPr>
+          <w:rFonts w:ascii="Arial" w:hAnsi="Arial" w:cs="Arial"/>
+        </w:rPr>
+      </w:pPr>
+      <w:r>
+        <w:rPr>
+          <w:rFonts w:ascii="Arial" w:hAnsi="Arial" w:cs="Arial"/>
+        </w:rPr>
+        <w:t>The servo moto</w:t>
+      </w:r>
+      <w:r>
+        <w:rPr>
+          <w:rFonts w:ascii="Arial" w:hAnsi="Arial" w:cs="Arial"/>
+        </w:rPr>
+        <w:t>rs</w:t>
+      </w:r>
+      <w:r>
+        <w:rPr>
+          <w:rFonts w:ascii="Arial" w:hAnsi="Arial" w:cs="Arial"/>
+        </w:rPr>
+        <w:t xml:space="preserve"> </w:t>
+      </w:r>
+      <w:r>
+        <w:rPr>
+          <w:rFonts w:ascii="Arial" w:hAnsi="Arial" w:cs="Arial"/>
+        </w:rPr>
+        <w:t>need</w:t>
+      </w:r>
+      <w:r>
+        <w:rPr>
+          <w:rFonts w:ascii="Arial" w:hAnsi="Arial" w:cs="Arial"/>
+        </w:rPr>
+        <w:t xml:space="preserve"> a closed loop to control the position of output</w:t>
+      </w:r>
+      <w:r>
+        <w:rPr>
+          <w:rFonts w:ascii="Arial" w:hAnsi="Arial" w:cs="Arial"/>
+        </w:rPr>
+        <w:t>,</w:t>
+      </w:r>
+      <w:r>
+        <w:rPr>
+          <w:rFonts w:ascii="Arial" w:hAnsi="Arial" w:cs="Arial"/>
+        </w:rPr>
+        <w:t xml:space="preserve"> </w:t>
+      </w:r>
+      <w:r>
+        <w:rPr>
+          <w:rFonts w:ascii="Arial" w:hAnsi="Arial" w:cs="Arial"/>
+        </w:rPr>
+        <w:t>a</w:t>
+      </w:r>
+      <w:r>
+        <w:rPr>
+          <w:rFonts w:ascii="Arial" w:hAnsi="Arial" w:cs="Arial"/>
+        </w:rPr>
+        <w:t>s the output speed is controlled by the</w:t>
+      </w:r>
+      <w:r>
+        <w:rPr>
+          <w:rFonts w:ascii="Arial" w:hAnsi="Arial" w:cs="Arial"/>
+        </w:rPr>
+        <w:t xml:space="preserve"> voltage</w:t>
+      </w:r>
+      <w:r>
+        <w:rPr>
+          <w:rFonts w:ascii="Arial" w:hAnsi="Arial" w:cs="Arial"/>
+        </w:rPr>
+        <w:t xml:space="preserve"> </w:t>
+      </w:r>
+      <w:r>
+        <w:rPr>
+          <w:rFonts w:ascii="Arial" w:hAnsi="Arial" w:cs="Arial"/>
+        </w:rPr>
+        <w:t xml:space="preserve">(most cases, </w:t>
+      </w:r>
+      <w:r>
+        <w:rPr>
+          <w:rFonts w:ascii="Arial" w:hAnsi="Arial" w:cs="Arial"/>
+        </w:rPr>
+        <w:t xml:space="preserve">PWM </w:t>
+      </w:r>
+      <w:r>
+        <w:rPr>
+          <w:rFonts w:ascii="Arial" w:hAnsi="Arial" w:cs="Arial"/>
+        </w:rPr>
+        <w:t>is used to simulate different voltage)</w:t>
+      </w:r>
+      <w:r>
+        <w:rPr>
+          <w:rFonts w:ascii="Arial" w:hAnsi="Arial" w:cs="Arial"/>
+        </w:rPr>
+        <w:t>.</w:t>
+      </w:r>
+      <w:r>
+        <w:rPr>
+          <w:rFonts w:ascii="Arial" w:hAnsi="Arial" w:cs="Arial"/>
+        </w:rPr>
+        <w:t xml:space="preserve"> The current </w:t>
+      </w:r>
+      <w:r>
+        <w:rPr>
+          <w:rFonts w:ascii="Arial" w:hAnsi="Arial" w:cs="Arial"/>
+        </w:rPr>
+        <w:t xml:space="preserve">output </w:t>
+      </w:r>
+      <w:r>
+        <w:rPr>
+          <w:rFonts w:ascii="Arial" w:hAnsi="Arial" w:cs="Arial"/>
+        </w:rPr>
+        <w:t xml:space="preserve">position is measured by the </w:t>
+      </w:r>
+      <w:r>
+        <w:rPr>
+          <w:rFonts w:ascii="Arial" w:hAnsi="Arial" w:cs="Arial"/>
+        </w:rPr>
+        <w:t>encoder and an error will be calculated</w:t>
+      </w:r>
+      <w:r>
+        <w:rPr>
+          <w:rFonts w:ascii="Arial" w:hAnsi="Arial" w:cs="Arial"/>
+        </w:rPr>
+        <w:t xml:space="preserve"> using the target value</w:t>
+      </w:r>
+      <w:r>
+        <w:rPr>
+          <w:rFonts w:ascii="Arial" w:hAnsi="Arial" w:cs="Arial"/>
+        </w:rPr>
+        <w:t>.</w:t>
+      </w:r>
+      <w:r>
+        <w:rPr>
+          <w:rFonts w:ascii="Arial" w:hAnsi="Arial" w:cs="Arial"/>
+        </w:rPr>
+        <w:t xml:space="preserve"> Thus, a PID control can be applied to control its motion.</w:t>
+      </w:r>
+    </w:p>
+    <w:p>
+      <w:pPr>
+        <w:ind w:left="420" w:firstLineChars="100" w:firstLine="220"/>
+        <w:rPr>
+          <w:rFonts w:ascii="Arial" w:hAnsi="Arial" w:cs="Arial"/>
+        </w:rPr>
+      </w:pPr>
+      <w:r>
+        <w:rPr>
+          <w:rFonts w:ascii="Arial" w:hAnsi="Arial" w:cs="Arial" w:hint="eastAsia"/>
+        </w:rPr>
+        <w:t>T</w:t>
+      </w:r>
+      <w:r>
+        <w:rPr>
+          <w:rFonts w:ascii="Arial" w:hAnsi="Arial" w:cs="Arial"/>
+        </w:rPr>
+        <w:t xml:space="preserve">he stepper motors use an open loop to control the output, for </w:t>
+      </w:r>
+      <w:r>
+        <w:rPr>
+          <w:rFonts w:ascii="Arial" w:hAnsi="Arial" w:cs="Arial"/>
+        </w:rPr>
+        <w:t>each</w:t>
+      </w:r>
+      <w:r>
+        <w:rPr>
+          <w:rFonts w:ascii="Arial" w:hAnsi="Arial" w:cs="Arial"/>
+        </w:rPr>
+        <w:t xml:space="preserve"> step of the stepper motors are under certain angle</w:t>
+      </w:r>
+      <w:r>
+        <w:rPr>
+          <w:rFonts w:ascii="Arial" w:hAnsi="Arial" w:cs="Arial"/>
+        </w:rPr>
+        <w:t xml:space="preserve"> </w:t>
+      </w:r>
+      <w:r>
+        <w:rPr>
+          <w:rFonts w:ascii="Arial" w:hAnsi="Arial" w:cs="Arial" w:hint="eastAsia"/>
+        </w:rPr>
+        <w:t>a</w:t>
+      </w:r>
+      <w:r>
+        <w:rPr>
+          <w:rFonts w:ascii="Arial" w:hAnsi="Arial" w:cs="Arial"/>
+        </w:rPr>
+        <w:t xml:space="preserve">nd the move of the stepper motor is usually triggered by the </w:t>
+      </w:r>
+      <w:r>
+        <w:rPr>
+          <w:rFonts w:ascii="Arial" w:hAnsi="Arial" w:cs="Arial"/>
+        </w:rPr>
+        <w:t>pulse.</w:t>
+      </w:r>
+      <w:r>
+        <w:rPr>
+          <w:rFonts w:ascii="Arial" w:hAnsi="Arial" w:cs="Arial"/>
+        </w:rPr>
+        <w:t xml:space="preserve"> Thus, the stepper motor usually </w:t>
+      </w:r>
+      <w:r>
+        <w:rPr>
+          <w:rFonts w:ascii="Arial" w:hAnsi="Arial" w:cs="Arial"/>
+        </w:rPr>
+        <w:t>calculates</w:t>
+      </w:r>
+      <w:r>
+        <w:rPr>
+          <w:rFonts w:ascii="Arial" w:hAnsi="Arial" w:cs="Arial"/>
+        </w:rPr>
+        <w:t xml:space="preserve"> the </w:t>
+      </w:r>
+      <w:r>
+        <w:rPr>
+          <w:rFonts w:ascii="Arial" w:hAnsi="Arial" w:cs="Arial"/>
+        </w:rPr>
+        <w:t xml:space="preserve">interval of each step for </w:t>
+      </w:r>
+      <w:r>
+        <w:rPr>
+          <w:rFonts w:ascii="Arial" w:hAnsi="Arial" w:cs="Arial"/>
+        </w:rPr>
+        <w:t xml:space="preserve">required speed and </w:t>
+      </w:r>
+      <w:r>
+        <w:rPr>
+          <w:rFonts w:ascii="Arial" w:hAnsi="Arial" w:cs="Arial"/>
+        </w:rPr>
+        <w:t>hold the interval after sending one pulse.</w:t>
+      </w:r>
+    </w:p>
+    <w:p>
+      <w:pPr>
+        <w:rPr>
+          <w:rFonts w:ascii="Arial" w:hAnsi="Arial" w:cs="Arial"/>
+        </w:rPr>
+      </w:pPr>
+      <w:r>
+        <w:rPr>
+          <w:rFonts w:ascii="Arial" w:hAnsi="Arial" w:cs="Arial"/>
+        </w:rPr>
+        <w:br w:type="page"/>
+      </w:r>
+    </w:p>
+    <w:p>
+      <w:pPr>
+        <w:rPr>
+          <w:rFonts w:ascii="Arial" w:hAnsi="Arial" w:cs="Arial"/>
+          <w:b/>
+          <w:bCs/>
+          <w:sz w:val="24"/>
+          <w:szCs w:val="24"/>
+        </w:rPr>
+      </w:pPr>
+      <w:r>
+        <w:rPr>
+          <w:rFonts w:ascii="Arial" w:hAnsi="Arial" w:cs="Arial" w:hint="eastAsia"/>
+          <w:b/>
+          <w:bCs/>
+          <w:sz w:val="24"/>
+          <w:szCs w:val="24"/>
+        </w:rPr>
+        <w:lastRenderedPageBreak/>
+        <w:t>L</w:t>
+      </w:r>
+      <w:r>
+        <w:rPr>
+          <w:rFonts w:ascii="Arial" w:hAnsi="Arial" w:cs="Arial"/>
+          <w:b/>
+          <w:bCs/>
+          <w:sz w:val="24"/>
+          <w:szCs w:val="24"/>
+        </w:rPr>
+        <w:t>istings of Programs</w:t>
+      </w:r>
+    </w:p>
+    <w:p>
+      <w:pPr>
+        <w:rPr>
+          <w:rFonts w:ascii="Arial" w:hAnsi="Arial" w:cs="Arial"/>
+          <w:b/>
+          <w:bCs/>
+          <w:sz w:val="24"/>
+          <w:szCs w:val="24"/>
+        </w:rPr>
+      </w:pPr>
+    </w:p>
+    <w:p>
+      <w:pPr>
+        <w:spacing w:line="276" w:lineRule="auto"/>
+        <w:rPr>
+          <w:rFonts w:ascii="Arial" w:hAnsi="Arial" w:cs="Arial" w:hint="eastAsia"/>
+        </w:rPr>
+      </w:pPr>
+      <w:r>
+        <w:rPr>
+          <w:rFonts w:ascii="Arial" w:hAnsi="Arial" w:cs="Arial" w:hint="eastAsia"/>
+        </w:rPr>
+        <w:t>A</w:t>
+      </w:r>
+      <w:r>
+        <w:rPr>
+          <w:rFonts w:ascii="Arial" w:hAnsi="Arial" w:cs="Arial"/>
+        </w:rPr>
+        <w:t>rduino Programs</w:t>
+      </w:r>
+    </w:p>
+    <w:p>
+      <w:pPr>
+        <w:spacing w:line="276" w:lineRule="auto"/>
+        <w:ind w:leftChars="100" w:left="220"/>
+        <w:rPr>
+          <w:rFonts w:ascii="Arial" w:hAnsi="Arial" w:cs="Arial"/>
+        </w:rPr>
+      </w:pPr>
+      <w:r>
+        <w:rPr>
+          <w:rFonts w:ascii="Arial" w:hAnsi="Arial" w:cs="Arial"/>
+        </w:rPr>
+        <w:t>/LeibRampStepperCZ/</w:t>
+      </w:r>
+      <w:r>
+        <w:rPr>
+          <w:rFonts w:ascii="Arial" w:hAnsi="Arial" w:cs="Arial"/>
+        </w:rPr>
+        <w:t xml:space="preserve"> </w:t>
+      </w:r>
+      <w:r>
+        <w:rPr>
+          <w:rFonts w:ascii="Arial" w:hAnsi="Arial" w:cs="Arial"/>
+        </w:rPr>
+        <w:t>LeibRampStepperCZ</w:t>
+      </w:r>
+      <w:r>
+        <w:rPr>
+          <w:rFonts w:ascii="Arial" w:hAnsi="Arial" w:cs="Arial"/>
+        </w:rPr>
+        <w:t>.ino</w:t>
+      </w:r>
+    </w:p>
+    <w:p>
+      <w:pPr>
+        <w:spacing w:line="276" w:lineRule="auto"/>
+        <w:ind w:leftChars="100" w:left="220"/>
+        <w:rPr>
+          <w:rFonts w:ascii="Arial" w:hAnsi="Arial" w:cs="Arial"/>
+        </w:rPr>
+      </w:pPr>
+      <w:r>
+        <w:rPr>
+          <w:rFonts w:ascii="Arial" w:hAnsi="Arial" w:cs="Arial"/>
+        </w:rPr>
+        <w:t>/</w:t>
+      </w:r>
+      <w:r>
+        <w:rPr>
+          <w:rFonts w:ascii="Arial" w:hAnsi="Arial" w:cs="Arial"/>
+        </w:rPr>
+        <w:t>PIDClosedLoopCZ</w:t>
+      </w:r>
+      <w:r>
+        <w:rPr>
+          <w:rFonts w:ascii="Arial" w:hAnsi="Arial" w:cs="Arial"/>
+        </w:rPr>
+        <w:t>/</w:t>
+      </w:r>
+      <w:r>
+        <w:t xml:space="preserve"> </w:t>
+      </w:r>
+      <w:r>
+        <w:rPr>
+          <w:rFonts w:ascii="Arial" w:hAnsi="Arial" w:cs="Arial"/>
+        </w:rPr>
+        <w:t>PIDClosedLoopCZ</w:t>
+      </w:r>
+      <w:r>
+        <w:rPr>
+          <w:rFonts w:ascii="Arial" w:hAnsi="Arial" w:cs="Arial"/>
+        </w:rPr>
+        <w:t>.ino</w:t>
+      </w:r>
+    </w:p>
+    <w:p>
+      <w:pPr>
+        <w:spacing w:line="276" w:lineRule="auto"/>
+        <w:ind w:leftChars="100" w:left="220"/>
+        <w:rPr>
+          <w:rFonts w:ascii="Arial" w:hAnsi="Arial" w:cs="Arial"/>
+        </w:rPr>
+      </w:pPr>
+      <w:r>
+        <w:rPr>
+          <w:rFonts w:ascii="Arial" w:hAnsi="Arial" w:cs="Arial"/>
+        </w:rPr>
+        <w:t>/</w:t>
+      </w:r>
+      <w:r>
+        <w:rPr>
+          <w:rFonts w:ascii="Arial" w:hAnsi="Arial" w:cs="Arial"/>
+        </w:rPr>
+        <w:t>ProportionalClosedLoopCZ</w:t>
+      </w:r>
+      <w:r>
+        <w:rPr>
+          <w:rFonts w:ascii="Arial" w:hAnsi="Arial" w:cs="Arial"/>
+        </w:rPr>
+        <w:t>/</w:t>
+      </w:r>
+      <w:r>
+        <w:t xml:space="preserve"> </w:t>
+      </w:r>
+      <w:r>
+        <w:rPr>
+          <w:rFonts w:ascii="Arial" w:hAnsi="Arial" w:cs="Arial"/>
+        </w:rPr>
+        <w:t>ProportionalClosedLoopCZ</w:t>
+      </w:r>
+      <w:r>
+        <w:rPr>
+          <w:rFonts w:ascii="Arial" w:hAnsi="Arial" w:cs="Arial"/>
+        </w:rPr>
+        <w:t>.ino</w:t>
+      </w:r>
+      <w:r>
+        <w:rPr>
+          <w:rFonts w:ascii="Arial" w:hAnsi="Arial" w:cs="Arial"/>
+        </w:rPr>
+        <w:tab/>
+      </w:r>
+    </w:p>
+    <w:p>
+      <w:pPr>
+        <w:spacing w:line="276" w:lineRule="auto"/>
+        <w:ind w:leftChars="100" w:left="220"/>
+        <w:rPr>
+          <w:rFonts w:ascii="Arial" w:hAnsi="Arial" w:cs="Arial"/>
+        </w:rPr>
+      </w:pPr>
+    </w:p>
+    <w:p>
+      <w:pPr>
+        <w:spacing w:line="276" w:lineRule="auto"/>
+        <w:rPr>
+          <w:rFonts w:ascii="Arial" w:hAnsi="Arial" w:cs="Arial" w:hint="eastAsia"/>
+        </w:rPr>
+      </w:pPr>
+      <w:r>
+        <w:rPr>
+          <w:rFonts w:ascii="Arial" w:hAnsi="Arial" w:cs="Arial"/>
+        </w:rPr>
+        <w:t>C programs for Unit test</w:t>
+      </w:r>
+    </w:p>
+    <w:p>
+      <w:pPr>
+        <w:spacing w:line="276" w:lineRule="auto"/>
+        <w:ind w:leftChars="100" w:left="220"/>
+        <w:rPr>
+          <w:rFonts w:ascii="Arial" w:hAnsi="Arial" w:cs="Arial"/>
+        </w:rPr>
+      </w:pPr>
+      <w:r>
+        <w:rPr>
+          <w:rFonts w:ascii="Arial" w:hAnsi="Arial" w:cs="Arial"/>
+        </w:rPr>
+        <w:t>/</w:t>
+      </w:r>
+      <w:r>
+        <w:rPr>
+          <w:rFonts w:ascii="Arial" w:hAnsi="Arial" w:cs="Arial"/>
+        </w:rPr>
+        <w:t>PureC</w:t>
+      </w:r>
+      <w:r>
+        <w:rPr>
+          <w:rFonts w:ascii="Arial" w:hAnsi="Arial" w:cs="Arial"/>
+        </w:rPr>
+        <w:t>/</w:t>
+      </w:r>
+      <w:r>
+        <w:rPr>
+          <w:rFonts w:ascii="Arial" w:hAnsi="Arial" w:cs="Arial"/>
+        </w:rPr>
+        <w:t xml:space="preserve"> </w:t>
+      </w:r>
+      <w:r>
+        <w:rPr>
+          <w:rFonts w:ascii="Arial" w:hAnsi="Arial" w:cs="Arial"/>
+        </w:rPr>
+        <w:t>LeibRampStepperCZ.</w:t>
+      </w:r>
+      <w:r>
+        <w:rPr>
+          <w:rFonts w:ascii="Arial" w:hAnsi="Arial" w:cs="Arial"/>
+        </w:rPr>
+        <w:t>c</w:t>
+      </w:r>
+    </w:p>
+    <w:p>
+      <w:pPr>
+        <w:spacing w:line="276" w:lineRule="auto"/>
+        <w:ind w:leftChars="100" w:left="220"/>
+        <w:rPr>
+          <w:rFonts w:ascii="Arial" w:hAnsi="Arial" w:cs="Arial" w:hint="eastAsia"/>
+        </w:rPr>
+      </w:pPr>
+      <w:r>
+        <w:rPr>
+          <w:rFonts w:ascii="Arial" w:hAnsi="Arial" w:cs="Arial"/>
+        </w:rPr>
+        <w:t>/</w:t>
+      </w:r>
+      <w:r>
+        <w:rPr>
+          <w:rFonts w:ascii="Arial" w:hAnsi="Arial" w:cs="Arial"/>
+        </w:rPr>
+        <w:t>PureC</w:t>
+      </w:r>
+      <w:r>
+        <w:rPr>
+          <w:rFonts w:ascii="Arial" w:hAnsi="Arial" w:cs="Arial"/>
+        </w:rPr>
+        <w:t>/</w:t>
+      </w:r>
+      <w:r>
+        <w:rPr>
+          <w:rFonts w:ascii="Arial" w:hAnsi="Arial" w:cs="Arial"/>
+        </w:rPr>
+        <w:t xml:space="preserve"> </w:t>
+      </w:r>
+      <w:r>
+        <w:rPr>
+          <w:rFonts w:ascii="Arial" w:hAnsi="Arial" w:cs="Arial"/>
+        </w:rPr>
+        <w:t>SimplisticRampStepper</w:t>
+      </w:r>
+      <w:r>
+        <w:rPr>
+          <w:rFonts w:ascii="Arial" w:hAnsi="Arial" w:cs="Arial"/>
+        </w:rPr>
+        <w:t>.c</w:t>
+      </w:r>
+    </w:p>
     <w:sectPr>
       <w:pgSz w:w="11900" w:h="16840"/>
       <w:pgMar w:top="1440" w:right="1800" w:bottom="1440" w:left="1800" w:header="851" w:footer="992" w:gutter="0"/>
@@ -436,6 +1893,11 @@
     <w:semiHidden/>
     <w:unhideWhenUsed/>
   </w:style>
+  <w:style w:type="character" w:customStyle="1" w:styleId="s2">
+    <w:name w:val="s2"/>
+    <w:basedOn w:val="a0"/>
+    <w:rsid w:val="00D27D97"/>
+  </w:style>
 </w:styles>
 </file>
 

</xml_diff>